<commit_message>
Add Kafka integration  with Spark Streaming chapter.
</commit_message>
<xml_diff>
--- a/Kafka/Flume, Kafka and Scalability Spark Streaming .docx
+++ b/Kafka/Flume, Kafka and Scalability Spark Streaming .docx
@@ -2537,7 +2537,6 @@
             <w:pPr>
               <w:pStyle w:val="TableCellBody"/>
               <w:rPr>
-                <w:rFonts w:hint="eastAsia"/>
                 <w:lang w:eastAsia="zh-TW"/>
               </w:rPr>
             </w:pPr>
@@ -2562,7 +2561,6 @@
             <w:pPr>
               <w:pStyle w:val="TableCellBody"/>
               <w:rPr>
-                <w:rFonts w:hint="eastAsia"/>
                 <w:lang w:eastAsia="zh-TW"/>
               </w:rPr>
             </w:pPr>
@@ -2651,7 +2649,6 @@
       <w:pPr>
         <w:pStyle w:val="3"/>
         <w:rPr>
-          <w:rFonts w:hint="eastAsia"/>
           <w:lang w:eastAsia="zh-TW"/>
         </w:rPr>
       </w:pPr>
@@ -2736,7 +2733,6 @@
           <w:numId w:val="20"/>
         </w:numPr>
         <w:rPr>
-          <w:rFonts w:hint="eastAsia"/>
           <w:lang w:eastAsia="zh-TW"/>
         </w:rPr>
       </w:pPr>
@@ -2921,7 +2917,6 @@
           <w:numId w:val="24"/>
         </w:numPr>
         <w:rPr>
-          <w:rFonts w:hint="eastAsia"/>
           <w:lang w:eastAsia="zh-TW"/>
         </w:rPr>
       </w:pPr>
@@ -2996,19 +2991,7 @@
         <w:rPr>
           <w:lang w:eastAsia="zh-TW"/>
         </w:rPr>
-        <w:t xml:space="preserve">mv </w:t>
-      </w:r>
-      <w:r>
-        <w:rPr>
-          <w:lang w:eastAsia="zh-TW"/>
-        </w:rPr>
-        <w:t>kafka_2.11-0.9.0.0</w:t>
-      </w:r>
-      <w:r>
-        <w:rPr>
-          <w:lang w:eastAsia="zh-TW"/>
-        </w:rPr>
-        <w:t xml:space="preserve"> /usr/local/</w:t>
+        <w:t>mv kafka_2.11-0.9.0.0 /usr/local/</w:t>
       </w:r>
       <w:r>
         <w:rPr>
@@ -3038,19 +3021,7 @@
         <w:rPr>
           <w:lang w:eastAsia="zh-TW"/>
         </w:rPr>
-        <w:t xml:space="preserve">cd </w:t>
-      </w:r>
-      <w:r>
-        <w:rPr>
-          <w:lang w:eastAsia="zh-TW"/>
-        </w:rPr>
-        <w:t>/usr/local/</w:t>
-      </w:r>
-      <w:r>
-        <w:rPr>
-          <w:lang w:eastAsia="zh-TW"/>
-        </w:rPr>
-        <w:t>kafka_2.11-0.9.0.0</w:t>
+        <w:t>cd /usr/local/kafka_2.11-0.9.0.0</w:t>
       </w:r>
     </w:p>
     <w:p>
@@ -3094,13 +3065,7 @@
         <w:rPr>
           <w:lang w:eastAsia="zh-TW"/>
         </w:rPr>
-        <w:t>/usr/local/kafka_2.11-0.9.0.0</w:t>
-      </w:r>
-      <w:r>
-        <w:rPr>
-          <w:lang w:eastAsia="zh-TW"/>
-        </w:rPr>
-        <w:t>/config/server.properties</w:t>
+        <w:t>/usr/local/kafka_2.11-0.9.0.0/config/server.properties</w:t>
       </w:r>
     </w:p>
     <w:p>
@@ -3141,7 +3106,6 @@
           <w:numId w:val="24"/>
         </w:numPr>
         <w:rPr>
-          <w:rFonts w:hint="eastAsia"/>
           <w:lang w:eastAsia="zh-TW"/>
         </w:rPr>
       </w:pPr>
@@ -3360,7 +3324,6 @@
           <w:numId w:val="25"/>
         </w:numPr>
         <w:rPr>
-          <w:rFonts w:hint="eastAsia"/>
           <w:lang w:eastAsia="zh-TW"/>
         </w:rPr>
       </w:pPr>
@@ -3379,7 +3342,6 @@
           <w:numId w:val="24"/>
         </w:numPr>
         <w:rPr>
-          <w:rFonts w:hint="eastAsia"/>
           <w:lang w:eastAsia="zh-TW"/>
         </w:rPr>
       </w:pPr>
@@ -3430,7 +3392,6 @@
           <w:numId w:val="24"/>
         </w:numPr>
         <w:rPr>
-          <w:rFonts w:hint="eastAsia"/>
           <w:lang w:eastAsia="zh-TW"/>
         </w:rPr>
       </w:pPr>
@@ -3469,13 +3430,7 @@
         <w:rPr>
           <w:lang w:eastAsia="zh-TW"/>
         </w:rPr>
-        <w:t xml:space="preserve"> </w:t>
-      </w:r>
-      <w:r>
-        <w:rPr>
-          <w:lang w:eastAsia="zh-TW"/>
-        </w:rPr>
-        <w:t>&amp;</w:t>
+        <w:t xml:space="preserve"> &amp;</w:t>
       </w:r>
     </w:p>
     <w:p>
@@ -3692,6 +3647,7 @@
       </w:pPr>
       <w:r>
         <w:rPr>
+          <w:noProof/>
           <w:lang w:eastAsia="zh-TW"/>
         </w:rPr>
         <w:drawing>
@@ -3774,7 +3730,6 @@
       <w:pPr>
         <w:pStyle w:val="a0"/>
         <w:rPr>
-          <w:rFonts w:hint="eastAsia"/>
           <w:lang w:eastAsia="zh-TW"/>
         </w:rPr>
       </w:pPr>
@@ -4603,7 +4558,6 @@
         <w:pStyle w:val="a0"/>
         <w:ind w:leftChars="600" w:left="1200"/>
         <w:rPr>
-          <w:rFonts w:hint="eastAsia"/>
           <w:lang w:eastAsia="zh-TW"/>
         </w:rPr>
       </w:pPr>
@@ -4622,7 +4576,6 @@
           <w:numId w:val="25"/>
         </w:numPr>
         <w:rPr>
-          <w:rFonts w:hint="eastAsia"/>
           <w:lang w:eastAsia="zh-TW"/>
         </w:rPr>
       </w:pPr>
@@ -6360,8 +6313,6 @@
         </w:rPr>
         <w:t>(</w:t>
       </w:r>
-      <w:bookmarkStart w:id="9" w:name="_GoBack"/>
-      <w:bookmarkEnd w:id="9"/>
       <w:r>
         <w:rPr>
           <w:rFonts w:ascii="Consolas" w:eastAsia="細明體" w:hAnsi="Consolas" w:cs="Consolas"/>
@@ -8506,6 +8457,102 @@
       <w:pPr>
         <w:pStyle w:val="a0"/>
         <w:rPr>
+          <w:lang w:eastAsia="zh-TW"/>
+        </w:rPr>
+      </w:pPr>
+    </w:p>
+    <w:p>
+      <w:pPr>
+        <w:pStyle w:val="a0"/>
+        <w:rPr>
+          <w:lang w:eastAsia="zh-TW"/>
+        </w:rPr>
+      </w:pPr>
+    </w:p>
+    <w:p>
+      <w:pPr>
+        <w:pStyle w:val="a0"/>
+        <w:rPr>
+          <w:lang w:eastAsia="zh-TW"/>
+        </w:rPr>
+      </w:pPr>
+    </w:p>
+    <w:p>
+      <w:pPr>
+        <w:pStyle w:val="a0"/>
+        <w:rPr>
+          <w:lang w:eastAsia="zh-TW"/>
+        </w:rPr>
+      </w:pPr>
+    </w:p>
+    <w:p>
+      <w:pPr>
+        <w:pStyle w:val="a0"/>
+        <w:rPr>
+          <w:lang w:eastAsia="zh-TW"/>
+        </w:rPr>
+      </w:pPr>
+    </w:p>
+    <w:p>
+      <w:pPr>
+        <w:pStyle w:val="a0"/>
+        <w:rPr>
+          <w:lang w:eastAsia="zh-TW"/>
+        </w:rPr>
+      </w:pPr>
+    </w:p>
+    <w:p>
+      <w:pPr>
+        <w:pStyle w:val="a0"/>
+        <w:rPr>
+          <w:lang w:eastAsia="zh-TW"/>
+        </w:rPr>
+      </w:pPr>
+    </w:p>
+    <w:p>
+      <w:pPr>
+        <w:pStyle w:val="a0"/>
+        <w:rPr>
+          <w:lang w:eastAsia="zh-TW"/>
+        </w:rPr>
+      </w:pPr>
+    </w:p>
+    <w:p>
+      <w:pPr>
+        <w:pStyle w:val="a0"/>
+        <w:rPr>
+          <w:lang w:eastAsia="zh-TW"/>
+        </w:rPr>
+      </w:pPr>
+    </w:p>
+    <w:p>
+      <w:pPr>
+        <w:pStyle w:val="a0"/>
+        <w:rPr>
+          <w:lang w:eastAsia="zh-TW"/>
+        </w:rPr>
+      </w:pPr>
+    </w:p>
+    <w:p>
+      <w:pPr>
+        <w:pStyle w:val="a0"/>
+        <w:rPr>
+          <w:lang w:eastAsia="zh-TW"/>
+        </w:rPr>
+      </w:pPr>
+    </w:p>
+    <w:p>
+      <w:pPr>
+        <w:pStyle w:val="a0"/>
+        <w:rPr>
+          <w:lang w:eastAsia="zh-TW"/>
+        </w:rPr>
+      </w:pPr>
+    </w:p>
+    <w:p>
+      <w:pPr>
+        <w:pStyle w:val="a0"/>
+        <w:rPr>
           <w:rFonts w:hint="eastAsia"/>
           <w:lang w:eastAsia="zh-TW"/>
         </w:rPr>
@@ -8515,27 +8562,651 @@
       <w:pPr>
         <w:pStyle w:val="a0"/>
         <w:rPr>
+          <w:lang w:eastAsia="zh-TW"/>
+        </w:rPr>
+      </w:pPr>
+    </w:p>
+    <w:p>
+      <w:pPr>
+        <w:pStyle w:val="2"/>
+      </w:pPr>
+      <w:bookmarkStart w:id="9" w:name="_Toc448758207"/>
+      <w:r>
+        <w:lastRenderedPageBreak/>
+        <w:t>Spark</w:t>
+      </w:r>
+      <w:bookmarkEnd w:id="9"/>
+    </w:p>
+    <w:p>
+      <w:pPr>
+        <w:pStyle w:val="4"/>
+        <w:rPr>
+          <w:b w:val="0"/>
+          <w:lang w:eastAsia="zh-TW"/>
+        </w:rPr>
+      </w:pPr>
+      <w:r>
+        <w:rPr>
           <w:rFonts w:hint="eastAsia"/>
           <w:lang w:eastAsia="zh-TW"/>
         </w:rPr>
-      </w:pPr>
+        <w:t>F</w:t>
+      </w:r>
+      <w:r>
+        <w:rPr>
+          <w:lang w:eastAsia="zh-TW"/>
+        </w:rPr>
+        <w:t>l</w:t>
+      </w:r>
+      <w:r>
+        <w:rPr>
+          <w:rFonts w:hint="eastAsia"/>
+          <w:lang w:eastAsia="zh-TW"/>
+        </w:rPr>
+        <w:t xml:space="preserve">ume </w:t>
+      </w:r>
+      <w:r>
+        <w:rPr>
+          <w:lang w:eastAsia="zh-TW"/>
+        </w:rPr>
+        <w:t>with Kafka</w:t>
+      </w:r>
+      <w:r>
+        <w:rPr>
+          <w:lang w:eastAsia="zh-TW"/>
+        </w:rPr>
+        <w:t xml:space="preserve"> with Spark Streami</w:t>
+      </w:r>
+      <w:r>
+        <w:rPr>
+          <w:b w:val="0"/>
+          <w:lang w:eastAsia="zh-TW"/>
+        </w:rPr>
+        <w:t>ng</w:t>
+      </w:r>
+    </w:p>
+    <w:p>
+      <w:pPr>
+        <w:pStyle w:val="a0"/>
+        <w:rPr>
+          <w:lang w:eastAsia="zh-TW"/>
+        </w:rPr>
+      </w:pPr>
+      <w:r>
+        <w:rPr>
+          <w:lang w:eastAsia="zh-TW"/>
+        </w:rPr>
+        <w:t>以下為用</w:t>
+      </w:r>
+      <w:r>
+        <w:rPr>
+          <w:rFonts w:hint="eastAsia"/>
+          <w:lang w:eastAsia="zh-TW"/>
+        </w:rPr>
+        <w:t xml:space="preserve"> Flume </w:t>
+      </w:r>
+      <w:r>
+        <w:rPr>
+          <w:rFonts w:hint="eastAsia"/>
+          <w:lang w:eastAsia="zh-TW"/>
+        </w:rPr>
+        <w:t>將</w:t>
+      </w:r>
+      <w:r>
+        <w:rPr>
+          <w:rFonts w:hint="eastAsia"/>
+          <w:lang w:eastAsia="zh-TW"/>
+        </w:rPr>
+        <w:t xml:space="preserve"> Web Server </w:t>
+      </w:r>
+      <w:r>
+        <w:rPr>
+          <w:rFonts w:hint="eastAsia"/>
+          <w:lang w:eastAsia="zh-TW"/>
+        </w:rPr>
+        <w:t>的</w:t>
+      </w:r>
+      <w:r>
+        <w:rPr>
+          <w:rFonts w:hint="eastAsia"/>
+          <w:lang w:eastAsia="zh-TW"/>
+        </w:rPr>
+        <w:t xml:space="preserve"> Access_log </w:t>
+      </w:r>
+      <w:r>
+        <w:rPr>
+          <w:rFonts w:hint="eastAsia"/>
+          <w:lang w:eastAsia="zh-TW"/>
+        </w:rPr>
+        <w:t>傳送到</w:t>
+      </w:r>
+      <w:r>
+        <w:rPr>
+          <w:rFonts w:hint="eastAsia"/>
+          <w:lang w:eastAsia="zh-TW"/>
+        </w:rPr>
+        <w:t xml:space="preserve"> Kafka </w:t>
+      </w:r>
+      <w:r>
+        <w:rPr>
+          <w:rFonts w:hint="eastAsia"/>
+          <w:lang w:eastAsia="zh-TW"/>
+        </w:rPr>
+        <w:t>上，再以</w:t>
+      </w:r>
+      <w:r>
+        <w:rPr>
+          <w:rFonts w:hint="eastAsia"/>
+          <w:lang w:eastAsia="zh-TW"/>
+        </w:rPr>
+        <w:t xml:space="preserve"> Java</w:t>
+      </w:r>
+      <w:r>
+        <w:rPr>
+          <w:rFonts w:hint="eastAsia"/>
+          <w:lang w:eastAsia="zh-TW"/>
+        </w:rPr>
+        <w:t>取得</w:t>
+      </w:r>
+      <w:r>
+        <w:rPr>
+          <w:rFonts w:hint="eastAsia"/>
+          <w:lang w:eastAsia="zh-TW"/>
+        </w:rPr>
+        <w:t xml:space="preserve"> Message </w:t>
+      </w:r>
+      <w:r>
+        <w:rPr>
+          <w:rFonts w:hint="eastAsia"/>
+          <w:lang w:eastAsia="zh-TW"/>
+        </w:rPr>
+        <w:t>後進行後續處理</w:t>
+      </w:r>
+    </w:p>
+    <w:p>
+      <w:pPr>
+        <w:pStyle w:val="a0"/>
+        <w:rPr>
+          <w:rFonts w:hint="eastAsia"/>
+          <w:lang w:eastAsia="zh-TW"/>
+        </w:rPr>
+      </w:pPr>
+      <w:r>
+        <w:rPr>
+          <w:lang w:eastAsia="zh-TW"/>
+        </w:rPr>
+        <w:drawing>
+          <wp:anchor distT="0" distB="0" distL="114300" distR="114300" simplePos="0" relativeHeight="251659264" behindDoc="1" locked="0" layoutInCell="1" allowOverlap="1" wp14:anchorId="50020CC7" wp14:editId="038F7FCA">
+            <wp:simplePos x="0" y="0"/>
+            <wp:positionH relativeFrom="column">
+              <wp:posOffset>484719</wp:posOffset>
+            </wp:positionH>
+            <wp:positionV relativeFrom="paragraph">
+              <wp:posOffset>3284</wp:posOffset>
+            </wp:positionV>
+            <wp:extent cx="5144135" cy="2470150"/>
+            <wp:effectExtent l="0" t="0" r="0" b="6350"/>
+            <wp:wrapSquare wrapText="bothSides"/>
+            <wp:docPr id="2" name="圖片 4"/>
+            <wp:cNvGraphicFramePr>
+              <a:graphicFrameLocks xmlns:a="http://schemas.openxmlformats.org/drawingml/2006/main" noChangeAspect="1"/>
+            </wp:cNvGraphicFramePr>
+            <a:graphic xmlns:a="http://schemas.openxmlformats.org/drawingml/2006/main">
+              <a:graphicData uri="http://schemas.openxmlformats.org/drawingml/2006/picture">
+                <pic:pic xmlns:pic="http://schemas.openxmlformats.org/drawingml/2006/picture">
+                  <pic:nvPicPr>
+                    <pic:cNvPr id="5" name="圖片 4"/>
+                    <pic:cNvPicPr>
+                      <a:picLocks noChangeAspect="1"/>
+                    </pic:cNvPicPr>
+                  </pic:nvPicPr>
+                  <pic:blipFill>
+                    <a:blip r:embed="rId8">
+                      <a:extLst>
+                        <a:ext uri="{28A0092B-C50C-407E-A947-70E740481C1C}">
+                          <a14:useLocalDpi xmlns:a14="http://schemas.microsoft.com/office/drawing/2010/main" val="0"/>
+                        </a:ext>
+                      </a:extLst>
+                    </a:blip>
+                    <a:stretch>
+                      <a:fillRect/>
+                    </a:stretch>
+                  </pic:blipFill>
+                  <pic:spPr>
+                    <a:xfrm>
+                      <a:off x="0" y="0"/>
+                      <a:ext cx="5144135" cy="2470150"/>
+                    </a:xfrm>
+                    <a:prstGeom prst="rect">
+                      <a:avLst/>
+                    </a:prstGeom>
+                  </pic:spPr>
+                </pic:pic>
+              </a:graphicData>
+            </a:graphic>
+            <wp14:sizeRelH relativeFrom="margin">
+              <wp14:pctWidth>0</wp14:pctWidth>
+            </wp14:sizeRelH>
+            <wp14:sizeRelV relativeFrom="margin">
+              <wp14:pctHeight>0</wp14:pctHeight>
+            </wp14:sizeRelV>
+          </wp:anchor>
+        </w:drawing>
+      </w:r>
+    </w:p>
+    <w:p>
+      <w:pPr>
+        <w:pStyle w:val="a0"/>
+        <w:rPr>
+          <w:rFonts w:hint="eastAsia"/>
+          <w:lang w:eastAsia="zh-TW"/>
+        </w:rPr>
+      </w:pPr>
+    </w:p>
+    <w:p>
+      <w:pPr>
+        <w:pStyle w:val="a0"/>
+      </w:pPr>
+    </w:p>
+    <w:p>
+      <w:pPr>
+        <w:pStyle w:val="a0"/>
+      </w:pPr>
+    </w:p>
+    <w:p>
+      <w:pPr>
+        <w:pStyle w:val="a0"/>
+      </w:pPr>
+    </w:p>
+    <w:p>
+      <w:pPr>
+        <w:pStyle w:val="a0"/>
+      </w:pPr>
+    </w:p>
+    <w:p>
+      <w:pPr>
+        <w:pStyle w:val="a0"/>
+      </w:pPr>
+    </w:p>
+    <w:p>
+      <w:pPr>
+        <w:pStyle w:val="a0"/>
+      </w:pPr>
+    </w:p>
+    <w:p>
+      <w:pPr>
+        <w:pStyle w:val="a0"/>
+      </w:pPr>
+    </w:p>
+    <w:p>
+      <w:pPr>
+        <w:pStyle w:val="a0"/>
+      </w:pPr>
+    </w:p>
+    <w:p>
+      <w:pPr>
+        <w:pStyle w:val="a0"/>
+      </w:pPr>
+    </w:p>
+    <w:p>
+      <w:pPr>
+        <w:pStyle w:val="a0"/>
+        <w:ind w:left="360"/>
+        <w:rPr>
+          <w:rFonts w:hint="eastAsia"/>
+          <w:lang w:eastAsia="zh-TW"/>
+        </w:rPr>
+      </w:pPr>
+    </w:p>
+    <w:p>
+      <w:pPr>
+        <w:pStyle w:val="a0"/>
+        <w:numPr>
+          <w:ilvl w:val="0"/>
+          <w:numId w:val="27"/>
+        </w:numPr>
+        <w:rPr>
+          <w:lang w:eastAsia="zh-TW"/>
+        </w:rPr>
+      </w:pPr>
+      <w:r>
+        <w:rPr>
+          <w:lang w:eastAsia="zh-TW"/>
+        </w:rPr>
+        <w:t>請先</w:t>
+      </w:r>
+      <w:r>
+        <w:rPr>
+          <w:rFonts w:hint="eastAsia"/>
+          <w:lang w:eastAsia="zh-TW"/>
+        </w:rPr>
+        <w:t xml:space="preserve"> check out </w:t>
+      </w:r>
+      <w:r>
+        <w:rPr>
+          <w:rFonts w:hint="eastAsia"/>
+          <w:lang w:eastAsia="zh-TW"/>
+        </w:rPr>
+        <w:t>「</w:t>
+      </w:r>
+      <w:r>
+        <w:rPr>
+          <w:lang w:eastAsia="zh-TW"/>
+        </w:rPr>
+        <w:t>Kafka_test_eclipse</w:t>
+      </w:r>
+      <w:r>
+        <w:rPr>
+          <w:rFonts w:hint="eastAsia"/>
+          <w:lang w:eastAsia="zh-TW"/>
+        </w:rPr>
+        <w:t>」專案，在專案中開啟</w:t>
+      </w:r>
+      <w:r>
+        <w:rPr>
+          <w:lang w:eastAsia="zh-TW"/>
+        </w:rPr>
+        <w:t>JavaKafkaWordCount</w:t>
+      </w:r>
+      <w:r>
+        <w:rPr>
+          <w:lang w:eastAsia="zh-TW"/>
+        </w:rPr>
+        <w:t>.java</w:t>
+      </w:r>
+    </w:p>
+    <w:p>
+      <w:pPr>
+        <w:pStyle w:val="a0"/>
+        <w:numPr>
+          <w:ilvl w:val="0"/>
+          <w:numId w:val="27"/>
+        </w:numPr>
+        <w:rPr>
+          <w:lang w:eastAsia="zh-TW"/>
+        </w:rPr>
+      </w:pPr>
+      <w:r>
+        <w:rPr>
+          <w:lang w:eastAsia="zh-TW"/>
+        </w:rPr>
+        <w:t>根據相關環境變數修改對應之變數內容（</w:t>
+      </w:r>
+      <w:r>
+        <w:rPr>
+          <w:rFonts w:hint="eastAsia"/>
+          <w:lang w:eastAsia="zh-TW"/>
+        </w:rPr>
+        <w:t>IP, Topic, group, zookeeper</w:t>
+      </w:r>
+      <w:r>
+        <w:rPr>
+          <w:lang w:eastAsia="zh-TW"/>
+        </w:rPr>
+        <w:t>）</w:t>
+      </w:r>
+    </w:p>
+    <w:p>
+      <w:pPr>
+        <w:pStyle w:val="a0"/>
+        <w:numPr>
+          <w:ilvl w:val="0"/>
+          <w:numId w:val="27"/>
+        </w:numPr>
+        <w:rPr>
+          <w:rFonts w:hint="eastAsia"/>
+          <w:lang w:eastAsia="zh-TW"/>
+        </w:rPr>
+      </w:pPr>
+      <w:r>
+        <w:rPr>
+          <w:rFonts w:hint="eastAsia"/>
+          <w:lang w:eastAsia="zh-TW"/>
+        </w:rPr>
+        <w:t>執行專案，執行成功</w:t>
+      </w:r>
+      <w:r>
+        <w:rPr>
+          <w:rFonts w:hint="eastAsia"/>
+          <w:lang w:eastAsia="zh-TW"/>
+        </w:rPr>
+        <w:t xml:space="preserve"> console </w:t>
+      </w:r>
+      <w:r>
+        <w:rPr>
+          <w:rFonts w:hint="eastAsia"/>
+          <w:lang w:eastAsia="zh-TW"/>
+        </w:rPr>
+        <w:t>畫面會持續出現，代表執行成功</w:t>
+      </w:r>
+    </w:p>
+    <w:p>
+      <w:pPr>
+        <w:pStyle w:val="a0"/>
+        <w:rPr>
+          <w:lang w:eastAsia="zh-TW"/>
+        </w:rPr>
+      </w:pPr>
+      <w:r>
+        <w:rPr>
+          <w:noProof/>
+          <w:lang w:eastAsia="zh-TW"/>
+        </w:rPr>
+        <w:drawing>
+          <wp:anchor distT="0" distB="0" distL="114300" distR="114300" simplePos="0" relativeHeight="251660288" behindDoc="0" locked="0" layoutInCell="1" allowOverlap="1" wp14:anchorId="2949D3D6" wp14:editId="6D8F7E67">
+            <wp:simplePos x="0" y="0"/>
+            <wp:positionH relativeFrom="margin">
+              <wp:align>left</wp:align>
+            </wp:positionH>
+            <wp:positionV relativeFrom="paragraph">
+              <wp:posOffset>37465</wp:posOffset>
+            </wp:positionV>
+            <wp:extent cx="2170430" cy="1647825"/>
+            <wp:effectExtent l="0" t="0" r="1270" b="9525"/>
+            <wp:wrapSquare wrapText="bothSides"/>
+            <wp:docPr id="1" name="圖片 1"/>
+            <wp:cNvGraphicFramePr>
+              <a:graphicFrameLocks xmlns:a="http://schemas.openxmlformats.org/drawingml/2006/main" noChangeAspect="1"/>
+            </wp:cNvGraphicFramePr>
+            <a:graphic xmlns:a="http://schemas.openxmlformats.org/drawingml/2006/main">
+              <a:graphicData uri="http://schemas.openxmlformats.org/drawingml/2006/picture">
+                <pic:pic xmlns:pic="http://schemas.openxmlformats.org/drawingml/2006/picture">
+                  <pic:nvPicPr>
+                    <pic:cNvPr id="1" name=""/>
+                    <pic:cNvPicPr/>
+                  </pic:nvPicPr>
+                  <pic:blipFill>
+                    <a:blip r:embed="rId9">
+                      <a:extLst>
+                        <a:ext uri="{28A0092B-C50C-407E-A947-70E740481C1C}">
+                          <a14:useLocalDpi xmlns:a14="http://schemas.microsoft.com/office/drawing/2010/main" val="0"/>
+                        </a:ext>
+                      </a:extLst>
+                    </a:blip>
+                    <a:stretch>
+                      <a:fillRect/>
+                    </a:stretch>
+                  </pic:blipFill>
+                  <pic:spPr>
+                    <a:xfrm>
+                      <a:off x="0" y="0"/>
+                      <a:ext cx="2170430" cy="1647825"/>
+                    </a:xfrm>
+                    <a:prstGeom prst="rect">
+                      <a:avLst/>
+                    </a:prstGeom>
+                  </pic:spPr>
+                </pic:pic>
+              </a:graphicData>
+            </a:graphic>
+            <wp14:sizeRelH relativeFrom="margin">
+              <wp14:pctWidth>0</wp14:pctWidth>
+            </wp14:sizeRelH>
+            <wp14:sizeRelV relativeFrom="margin">
+              <wp14:pctHeight>0</wp14:pctHeight>
+            </wp14:sizeRelV>
+          </wp:anchor>
+        </w:drawing>
+      </w:r>
+    </w:p>
+    <w:p>
+      <w:pPr>
+        <w:pStyle w:val="a0"/>
+        <w:rPr>
+          <w:lang w:eastAsia="zh-TW"/>
+        </w:rPr>
+      </w:pPr>
+    </w:p>
+    <w:p>
+      <w:pPr>
+        <w:pStyle w:val="a0"/>
+        <w:rPr>
+          <w:lang w:eastAsia="zh-TW"/>
+        </w:rPr>
+      </w:pPr>
+    </w:p>
+    <w:p>
+      <w:pPr>
+        <w:pStyle w:val="a0"/>
+        <w:rPr>
+          <w:lang w:eastAsia="zh-TW"/>
+        </w:rPr>
+      </w:pPr>
+    </w:p>
+    <w:p>
+      <w:pPr>
+        <w:pStyle w:val="a0"/>
+        <w:rPr>
+          <w:lang w:eastAsia="zh-TW"/>
+        </w:rPr>
+      </w:pPr>
+    </w:p>
+    <w:p>
+      <w:pPr>
+        <w:pStyle w:val="a0"/>
+        <w:rPr>
+          <w:lang w:eastAsia="zh-TW"/>
+        </w:rPr>
+      </w:pPr>
+    </w:p>
+    <w:p>
+      <w:pPr>
+        <w:pStyle w:val="a0"/>
+        <w:rPr>
+          <w:rFonts w:hint="eastAsia"/>
+          <w:lang w:eastAsia="zh-TW"/>
+        </w:rPr>
+      </w:pPr>
+    </w:p>
+    <w:p>
+      <w:pPr>
+        <w:pStyle w:val="a0"/>
+        <w:rPr>
+          <w:lang w:eastAsia="zh-TW"/>
+        </w:rPr>
+      </w:pPr>
+    </w:p>
+    <w:p>
+      <w:pPr>
+        <w:pStyle w:val="a0"/>
+        <w:numPr>
+          <w:ilvl w:val="0"/>
+          <w:numId w:val="27"/>
+        </w:numPr>
+        <w:rPr>
+          <w:lang w:eastAsia="zh-TW"/>
+        </w:rPr>
+      </w:pPr>
+      <w:r>
+        <w:rPr>
+          <w:lang w:eastAsia="zh-TW"/>
+        </w:rPr>
+        <w:t>此時對</w:t>
+      </w:r>
+      <w:r>
+        <w:rPr>
+          <w:rFonts w:hint="eastAsia"/>
+          <w:lang w:eastAsia="zh-TW"/>
+        </w:rPr>
+        <w:t xml:space="preserve"> </w:t>
+      </w:r>
+      <w:r>
+        <w:rPr>
+          <w:lang w:eastAsia="zh-TW"/>
+        </w:rPr>
+        <w:t xml:space="preserve">topic produce </w:t>
+      </w:r>
+      <w:r>
+        <w:rPr>
+          <w:lang w:eastAsia="zh-TW"/>
+        </w:rPr>
+        <w:t>資料，畫面會立即顯示處理後的資料結果（範例是對每個</w:t>
+      </w:r>
+      <w:r>
+        <w:rPr>
+          <w:rFonts w:hint="eastAsia"/>
+          <w:lang w:eastAsia="zh-TW"/>
+        </w:rPr>
+        <w:t xml:space="preserve"> message </w:t>
+      </w:r>
+      <w:r>
+        <w:rPr>
+          <w:rFonts w:hint="eastAsia"/>
+          <w:lang w:eastAsia="zh-TW"/>
+        </w:rPr>
+        <w:t>進行</w:t>
+      </w:r>
+      <w:r>
+        <w:rPr>
+          <w:rFonts w:hint="eastAsia"/>
+          <w:lang w:eastAsia="zh-TW"/>
+        </w:rPr>
+        <w:t xml:space="preserve"> word count</w:t>
+      </w:r>
+      <w:r>
+        <w:rPr>
+          <w:lang w:eastAsia="zh-TW"/>
+        </w:rPr>
+        <w:t>）</w:t>
+      </w:r>
+    </w:p>
+    <w:p>
+      <w:pPr>
+        <w:pStyle w:val="a0"/>
+        <w:ind w:left="360"/>
+        <w:rPr>
+          <w:lang w:eastAsia="zh-TW"/>
+        </w:rPr>
+      </w:pPr>
+    </w:p>
+    <w:p>
+      <w:pPr>
+        <w:pStyle w:val="a0"/>
+        <w:ind w:left="360"/>
+        <w:rPr>
+          <w:lang w:eastAsia="zh-TW"/>
+        </w:rPr>
+      </w:pPr>
+    </w:p>
+    <w:p>
+      <w:pPr>
+        <w:pStyle w:val="a0"/>
+        <w:ind w:left="360"/>
+        <w:rPr>
+          <w:rFonts w:hint="eastAsia"/>
+          <w:lang w:eastAsia="zh-TW"/>
+        </w:rPr>
+      </w:pPr>
+      <w:bookmarkStart w:id="10" w:name="_GoBack"/>
+      <w:bookmarkEnd w:id="10"/>
     </w:p>
     <w:p>
       <w:pPr>
         <w:pStyle w:val="2"/>
       </w:pPr>
-      <w:bookmarkStart w:id="10" w:name="_Toc448758207"/>
-      <w:r>
-        <w:t>Spark</w:t>
-      </w:r>
-      <w:bookmarkEnd w:id="10"/>
-    </w:p>
-    <w:p>
-      <w:pPr>
-        <w:pStyle w:val="2"/>
-      </w:pPr>
       <w:bookmarkStart w:id="11" w:name="_Toc448758208"/>
       <w:r>
+        <w:lastRenderedPageBreak/>
         <w:t>Mesos</w:t>
       </w:r>
       <w:bookmarkEnd w:id="11"/>
@@ -8554,7 +9225,6 @@
       </w:pPr>
       <w:bookmarkStart w:id="12" w:name="_Toc448758209"/>
       <w:r>
-        <w:lastRenderedPageBreak/>
         <w:t>Setup</w:t>
       </w:r>
       <w:bookmarkEnd w:id="12"/>
@@ -9175,6 +9845,7 @@
           <w:szCs w:val="24"/>
           <w:lang w:eastAsia="zh-TW"/>
         </w:rPr>
+        <w:lastRenderedPageBreak/>
         <w:t>我們沒有專用需求，競價型雖然便宜但隨時會被停機，</w:t>
       </w:r>
       <w:r>
@@ -9262,7 +9933,6 @@
           <w:rFonts w:hint="eastAsia"/>
           <w:lang w:eastAsia="zh-TW"/>
         </w:rPr>
-        <w:lastRenderedPageBreak/>
         <w:t>隨選型</w:t>
       </w:r>
       <w:r>
@@ -11275,7 +11945,6 @@
                 <w:szCs w:val="24"/>
                 <w:lang w:eastAsia="zh-TW"/>
               </w:rPr>
-              <w:lastRenderedPageBreak/>
               <w:t>（</w:t>
             </w:r>
             <w:r>
@@ -11328,7 +11997,6 @@
                 <w:szCs w:val="24"/>
                 <w:lang w:eastAsia="zh-TW"/>
               </w:rPr>
-              <w:lastRenderedPageBreak/>
               <w:t>CPU</w:t>
             </w:r>
             <w:r>
@@ -11375,7 +12043,6 @@
                 <w:szCs w:val="24"/>
                 <w:lang w:eastAsia="zh-TW"/>
               </w:rPr>
-              <w:lastRenderedPageBreak/>
               <w:t>Memory</w:t>
             </w:r>
             <w:r>
@@ -11425,7 +12092,6 @@
                 <w:szCs w:val="24"/>
                 <w:lang w:eastAsia="zh-TW"/>
               </w:rPr>
-              <w:lastRenderedPageBreak/>
               <w:t>$</w:t>
             </w:r>
             <w:r>
@@ -11541,7 +12207,6 @@
                 <w:szCs w:val="24"/>
                 <w:lang w:eastAsia="zh-TW"/>
               </w:rPr>
-              <w:lastRenderedPageBreak/>
               <w:t>EBS</w:t>
             </w:r>
           </w:p>
@@ -12884,12 +13549,12 @@
       </w:pPr>
     </w:p>
     <w:sectPr>
-      <w:headerReference w:type="even" r:id="rId8"/>
-      <w:headerReference w:type="default" r:id="rId9"/>
-      <w:footerReference w:type="even" r:id="rId10"/>
-      <w:footerReference w:type="default" r:id="rId11"/>
-      <w:headerReference w:type="first" r:id="rId12"/>
-      <w:footerReference w:type="first" r:id="rId13"/>
+      <w:headerReference w:type="even" r:id="rId10"/>
+      <w:headerReference w:type="default" r:id="rId11"/>
+      <w:footerReference w:type="even" r:id="rId12"/>
+      <w:footerReference w:type="default" r:id="rId13"/>
+      <w:headerReference w:type="first" r:id="rId14"/>
+      <w:footerReference w:type="first" r:id="rId15"/>
       <w:type w:val="continuous"/>
       <w:pgSz w:w="12240" w:h="15840" w:code="1"/>
       <w:pgMar w:top="864" w:right="1152" w:bottom="864" w:left="1152" w:header="720" w:footer="576" w:gutter="0"/>
@@ -12958,29 +13623,15 @@
             </w:rPr>
             <w:t xml:space="preserve">Version: </w:t>
           </w:r>
-          <w:r>
-            <w:fldChar w:fldCharType="begin"/>
-          </w:r>
-          <w:r>
-            <w:instrText xml:space="preserve"> DOCPROPERTY "VersionNum"  \* MERGEFORMAT </w:instrText>
-          </w:r>
-          <w:r>
-            <w:fldChar w:fldCharType="separate"/>
-          </w:r>
-          <w:r>
-            <w:rPr>
-              <w:rFonts w:ascii="Arial Narrow" w:hAnsi="Arial Narrow" w:cs="Arial"/>
-              <w:sz w:val="14"/>
-            </w:rPr>
-            <w:t>1.0</w:t>
-          </w:r>
-          <w:r>
-            <w:rPr>
-              <w:rFonts w:ascii="Arial Narrow" w:hAnsi="Arial Narrow" w:cs="Arial"/>
-              <w:sz w:val="14"/>
-            </w:rPr>
-            <w:fldChar w:fldCharType="end"/>
-          </w:r>
+          <w:fldSimple w:instr=" DOCPROPERTY &quot;VersionNum&quot;  \* MERGEFORMAT ">
+            <w:r>
+              <w:rPr>
+                <w:rFonts w:ascii="Arial Narrow" w:hAnsi="Arial Narrow" w:cs="Arial"/>
+                <w:sz w:val="14"/>
+              </w:rPr>
+              <w:t>1.0</w:t>
+            </w:r>
+          </w:fldSimple>
         </w:p>
       </w:tc>
       <w:tc>
@@ -13032,29 +13683,15 @@
             </w:rPr>
             <w:t xml:space="preserve">Status:  </w:t>
           </w:r>
-          <w:r>
-            <w:fldChar w:fldCharType="begin"/>
-          </w:r>
-          <w:r>
-            <w:instrText xml:space="preserve"> DOCPROPERTY "Status" \* MERGEFORMAT </w:instrText>
-          </w:r>
-          <w:r>
-            <w:fldChar w:fldCharType="separate"/>
-          </w:r>
-          <w:r>
-            <w:rPr>
-              <w:rFonts w:ascii="Arial Narrow" w:hAnsi="Arial Narrow" w:cs="Arial"/>
-              <w:sz w:val="14"/>
-            </w:rPr>
-            <w:t>DRAFT</w:t>
-          </w:r>
-          <w:r>
-            <w:rPr>
-              <w:rFonts w:ascii="Arial Narrow" w:hAnsi="Arial Narrow" w:cs="Arial"/>
-              <w:sz w:val="14"/>
-            </w:rPr>
-            <w:fldChar w:fldCharType="end"/>
-          </w:r>
+          <w:fldSimple w:instr=" DOCPROPERTY &quot;Status&quot; \* MERGEFORMAT ">
+            <w:r>
+              <w:rPr>
+                <w:rFonts w:ascii="Arial Narrow" w:hAnsi="Arial Narrow" w:cs="Arial"/>
+                <w:sz w:val="14"/>
+              </w:rPr>
+              <w:t>DRAFT</w:t>
+            </w:r>
+          </w:fldSimple>
         </w:p>
       </w:tc>
     </w:tr>
@@ -13080,31 +13717,16 @@
             </w:rPr>
             <w:t xml:space="preserve">File:  </w:t>
           </w:r>
-          <w:r>
-            <w:fldChar w:fldCharType="begin"/>
-          </w:r>
-          <w:r>
-            <w:instrText xml:space="preserve"> FILENAME  \* MERGEFORMAT </w:instrText>
-          </w:r>
-          <w:r>
-            <w:fldChar w:fldCharType="separate"/>
-          </w:r>
-          <w:r>
-            <w:rPr>
-              <w:rFonts w:ascii="Arial Narrow" w:hAnsi="Arial Narrow" w:cs="Arial"/>
-              <w:noProof/>
-              <w:sz w:val="14"/>
-            </w:rPr>
-            <w:t>Document in main</w:t>
-          </w:r>
-          <w:r>
-            <w:rPr>
-              <w:rFonts w:ascii="Arial Narrow" w:hAnsi="Arial Narrow" w:cs="Arial"/>
-              <w:noProof/>
-              <w:sz w:val="14"/>
-            </w:rPr>
-            <w:fldChar w:fldCharType="end"/>
-          </w:r>
+          <w:fldSimple w:instr=" FILENAME  \* MERGEFORMAT ">
+            <w:r>
+              <w:rPr>
+                <w:rFonts w:ascii="Arial Narrow" w:hAnsi="Arial Narrow" w:cs="Arial"/>
+                <w:noProof/>
+                <w:sz w:val="14"/>
+              </w:rPr>
+              <w:t>Document in main</w:t>
+            </w:r>
+          </w:fldSimple>
         </w:p>
       </w:tc>
       <w:tc>
@@ -13159,7 +13781,7 @@
               <w:noProof/>
               <w:sz w:val="14"/>
             </w:rPr>
-            <w:t>8</w:t>
+            <w:t>10</w:t>
           </w:r>
           <w:r>
             <w:rPr>
@@ -13208,7 +13830,7 @@
               <w:noProof/>
               <w:sz w:val="14"/>
             </w:rPr>
-            <w:t>11</w:t>
+            <w:t>12</w:t>
           </w:r>
           <w:r>
             <w:rPr>
@@ -13269,7 +13891,7 @@
               <w:noProof/>
               <w:sz w:val="14"/>
             </w:rPr>
-            <w:t>4/28/2016</w:t>
+            <w:t>5/9/2016</w:t>
           </w:r>
           <w:r>
             <w:rPr>
@@ -13312,7 +13934,7 @@
               <w:noProof/>
               <w:sz w:val="14"/>
             </w:rPr>
-            <w:t>9:19 PM</w:t>
+            <w:t>11:42 AM</w:t>
           </w:r>
           <w:r>
             <w:rPr>
@@ -13372,29 +13994,15 @@
             </w:rPr>
             <w:t xml:space="preserve">Version: </w:t>
           </w:r>
-          <w:r>
-            <w:fldChar w:fldCharType="begin"/>
-          </w:r>
-          <w:r>
-            <w:instrText xml:space="preserve"> DOCPROPERTY "VersionNum"  \* MERGEFORMAT </w:instrText>
-          </w:r>
-          <w:r>
-            <w:fldChar w:fldCharType="separate"/>
-          </w:r>
-          <w:r>
-            <w:rPr>
-              <w:rFonts w:ascii="Arial Narrow" w:hAnsi="Arial Narrow" w:cs="Arial"/>
-              <w:sz w:val="14"/>
-            </w:rPr>
-            <w:t>1.0</w:t>
-          </w:r>
-          <w:r>
-            <w:rPr>
-              <w:rFonts w:ascii="Arial Narrow" w:hAnsi="Arial Narrow" w:cs="Arial"/>
-              <w:sz w:val="14"/>
-            </w:rPr>
-            <w:fldChar w:fldCharType="end"/>
-          </w:r>
+          <w:fldSimple w:instr=" DOCPROPERTY &quot;VersionNum&quot;  \* MERGEFORMAT ">
+            <w:r>
+              <w:rPr>
+                <w:rFonts w:ascii="Arial Narrow" w:hAnsi="Arial Narrow" w:cs="Arial"/>
+                <w:sz w:val="14"/>
+              </w:rPr>
+              <w:t>1.0</w:t>
+            </w:r>
+          </w:fldSimple>
         </w:p>
       </w:tc>
       <w:tc>
@@ -13446,29 +14054,15 @@
             </w:rPr>
             <w:t xml:space="preserve">Status:  </w:t>
           </w:r>
-          <w:r>
-            <w:fldChar w:fldCharType="begin"/>
-          </w:r>
-          <w:r>
-            <w:instrText xml:space="preserve"> DOCPROPERTY "Status" \* MERGEFORMAT </w:instrText>
-          </w:r>
-          <w:r>
-            <w:fldChar w:fldCharType="separate"/>
-          </w:r>
-          <w:r>
-            <w:rPr>
-              <w:rFonts w:ascii="Arial Narrow" w:hAnsi="Arial Narrow" w:cs="Arial"/>
-              <w:sz w:val="14"/>
-            </w:rPr>
-            <w:t>DRAFT</w:t>
-          </w:r>
-          <w:r>
-            <w:rPr>
-              <w:rFonts w:ascii="Arial Narrow" w:hAnsi="Arial Narrow" w:cs="Arial"/>
-              <w:sz w:val="14"/>
-            </w:rPr>
-            <w:fldChar w:fldCharType="end"/>
-          </w:r>
+          <w:fldSimple w:instr=" DOCPROPERTY &quot;Status&quot; \* MERGEFORMAT ">
+            <w:r>
+              <w:rPr>
+                <w:rFonts w:ascii="Arial Narrow" w:hAnsi="Arial Narrow" w:cs="Arial"/>
+                <w:sz w:val="14"/>
+              </w:rPr>
+              <w:t>DRAFT</w:t>
+            </w:r>
+          </w:fldSimple>
         </w:p>
       </w:tc>
     </w:tr>
@@ -13494,29 +14088,15 @@
             </w:rPr>
             <w:t xml:space="preserve">Title:  </w:t>
           </w:r>
-          <w:r>
-            <w:fldChar w:fldCharType="begin"/>
-          </w:r>
-          <w:r>
-            <w:instrText xml:space="preserve"> TITLE  \* MERGEFORMAT </w:instrText>
-          </w:r>
-          <w:r>
-            <w:fldChar w:fldCharType="separate"/>
-          </w:r>
-          <w:r>
-            <w:rPr>
-              <w:rFonts w:ascii="Arial Narrow" w:hAnsi="Arial Narrow" w:cs="Arial"/>
-              <w:sz w:val="14"/>
-            </w:rPr>
-            <w:t>&lt;Title Here&gt;</w:t>
-          </w:r>
-          <w:r>
-            <w:rPr>
-              <w:rFonts w:ascii="Arial Narrow" w:hAnsi="Arial Narrow" w:cs="Arial"/>
-              <w:sz w:val="14"/>
-            </w:rPr>
-            <w:fldChar w:fldCharType="end"/>
-          </w:r>
+          <w:fldSimple w:instr=" TITLE  \* MERGEFORMAT ">
+            <w:r>
+              <w:rPr>
+                <w:rFonts w:ascii="Arial Narrow" w:hAnsi="Arial Narrow" w:cs="Arial"/>
+                <w:sz w:val="14"/>
+              </w:rPr>
+              <w:t>&lt;Title Here&gt;</w:t>
+            </w:r>
+          </w:fldSimple>
         </w:p>
       </w:tc>
       <w:tc>
@@ -13571,7 +14151,7 @@
               <w:noProof/>
               <w:sz w:val="14"/>
             </w:rPr>
-            <w:t>7</w:t>
+            <w:t>11</w:t>
           </w:r>
           <w:r>
             <w:rPr>
@@ -13620,7 +14200,7 @@
               <w:noProof/>
               <w:sz w:val="14"/>
             </w:rPr>
-            <w:t>11</w:t>
+            <w:t>12</w:t>
           </w:r>
           <w:r>
             <w:rPr>
@@ -13681,7 +14261,7 @@
               <w:noProof/>
               <w:sz w:val="14"/>
             </w:rPr>
-            <w:t>4/28/2016</w:t>
+            <w:t>5/9/2016</w:t>
           </w:r>
           <w:r>
             <w:rPr>
@@ -13724,7 +14304,7 @@
               <w:noProof/>
               <w:sz w:val="14"/>
             </w:rPr>
-            <w:t>9:19 PM</w:t>
+            <w:t>11:42 AM</w:t>
           </w:r>
           <w:r>
             <w:rPr>
@@ -13920,29 +14500,15 @@
               <w:rFonts w:cs="Arial"/>
             </w:rPr>
           </w:pPr>
-          <w:r>
-            <w:fldChar w:fldCharType="begin"/>
-          </w:r>
-          <w:r>
-            <w:instrText xml:space="preserve"> FILENAME \* Upper \* MERGEFORMAT </w:instrText>
-          </w:r>
-          <w:r>
-            <w:fldChar w:fldCharType="separate"/>
-          </w:r>
-          <w:r>
-            <w:rPr>
-              <w:rFonts w:cs="Arial"/>
-              <w:noProof/>
-            </w:rPr>
-            <w:t>DOCUMENT IN MAIN</w:t>
-          </w:r>
-          <w:r>
-            <w:rPr>
-              <w:rFonts w:cs="Arial"/>
-              <w:noProof/>
-            </w:rPr>
-            <w:fldChar w:fldCharType="end"/>
-          </w:r>
+          <w:fldSimple w:instr=" FILENAME \* Upper \* MERGEFORMAT ">
+            <w:r>
+              <w:rPr>
+                <w:rFonts w:cs="Arial"/>
+                <w:noProof/>
+              </w:rPr>
+              <w:t>DOCUMENT IN MAIN</w:t>
+            </w:r>
+          </w:fldSimple>
         </w:p>
       </w:tc>
     </w:tr>
@@ -13997,27 +14563,14 @@
               <w:rFonts w:cs="Arial"/>
             </w:rPr>
           </w:pPr>
-          <w:r>
-            <w:fldChar w:fldCharType="begin"/>
-          </w:r>
-          <w:r>
-            <w:instrText xml:space="preserve"> DOCPROPERTY "Status"  \* MERGEFORMAT </w:instrText>
-          </w:r>
-          <w:r>
-            <w:fldChar w:fldCharType="separate"/>
-          </w:r>
-          <w:r>
-            <w:rPr>
-              <w:rFonts w:cs="Arial"/>
-            </w:rPr>
-            <w:t>DRAFT</w:t>
-          </w:r>
-          <w:r>
-            <w:rPr>
-              <w:rFonts w:cs="Arial"/>
-            </w:rPr>
-            <w:fldChar w:fldCharType="end"/>
-          </w:r>
+          <w:fldSimple w:instr=" DOCPROPERTY &quot;Status&quot;  \* MERGEFORMAT ">
+            <w:r>
+              <w:rPr>
+                <w:rFonts w:cs="Arial"/>
+              </w:rPr>
+              <w:t>DRAFT</w:t>
+            </w:r>
+          </w:fldSimple>
         </w:p>
       </w:tc>
     </w:tr>
@@ -14732,21 +15285,11 @@
     <w:r>
       <w:t xml:space="preserve">Reuse Pattern Template Version </w:t>
     </w:r>
-    <w:r>
-      <w:fldChar w:fldCharType="begin"/>
-    </w:r>
-    <w:r>
-      <w:instrText xml:space="preserve"> DOCPROPERTY "TemplateVersion"  \* MERGEFORMAT </w:instrText>
-    </w:r>
-    <w:r>
-      <w:fldChar w:fldCharType="separate"/>
-    </w:r>
-    <w:r>
-      <w:t>1.2</w:t>
-    </w:r>
-    <w:r>
-      <w:fldChar w:fldCharType="end"/>
-    </w:r>
+    <w:fldSimple w:instr=" DOCPROPERTY &quot;TemplateVersion&quot;  \* MERGEFORMAT ">
+      <w:r>
+        <w:t>1.2</w:t>
+      </w:r>
+    </w:fldSimple>
   </w:p>
 </w:ftr>
 </file>
@@ -14936,27 +15479,14 @@
               <w:rFonts w:cs="Arial"/>
             </w:rPr>
           </w:pPr>
-          <w:r>
-            <w:fldChar w:fldCharType="begin"/>
-          </w:r>
-          <w:r>
-            <w:instrText xml:space="preserve"> TITLE  \* MERGEFORMAT </w:instrText>
-          </w:r>
-          <w:r>
-            <w:fldChar w:fldCharType="separate"/>
-          </w:r>
-          <w:r>
-            <w:rPr>
-              <w:rFonts w:cs="Arial"/>
-            </w:rPr>
-            <w:t>&lt;Title Here&gt;</w:t>
-          </w:r>
-          <w:r>
-            <w:rPr>
-              <w:rFonts w:cs="Arial"/>
-            </w:rPr>
-            <w:fldChar w:fldCharType="end"/>
-          </w:r>
+          <w:fldSimple w:instr=" TITLE  \* MERGEFORMAT ">
+            <w:r>
+              <w:rPr>
+                <w:rFonts w:cs="Arial"/>
+              </w:rPr>
+              <w:t>&lt;Title Here&gt;</w:t>
+            </w:r>
+          </w:fldSimple>
         </w:p>
       </w:tc>
     </w:tr>
@@ -15133,27 +15663,14 @@
               <w:rFonts w:cs="Arial"/>
             </w:rPr>
           </w:pPr>
-          <w:r>
-            <w:fldChar w:fldCharType="begin"/>
-          </w:r>
-          <w:r>
-            <w:instrText xml:space="preserve"> TITLE  \* MERGEFORMAT </w:instrText>
-          </w:r>
-          <w:r>
-            <w:fldChar w:fldCharType="separate"/>
-          </w:r>
-          <w:r>
-            <w:rPr>
-              <w:rFonts w:cs="Arial"/>
-            </w:rPr>
-            <w:t>&lt;Title Here&gt;</w:t>
-          </w:r>
-          <w:r>
-            <w:rPr>
-              <w:rFonts w:cs="Arial"/>
-            </w:rPr>
-            <w:fldChar w:fldCharType="end"/>
-          </w:r>
+          <w:fldSimple w:instr=" TITLE  \* MERGEFORMAT ">
+            <w:r>
+              <w:rPr>
+                <w:rFonts w:cs="Arial"/>
+              </w:rPr>
+              <w:t>&lt;Title Here&gt;</w:t>
+            </w:r>
+          </w:fldSimple>
         </w:p>
       </w:tc>
     </w:tr>
@@ -17349,6 +17866,95 @@
     </w:lvl>
   </w:abstractNum>
   <w:abstractNum w:abstractNumId="20" w15:restartNumberingAfterBreak="0">
+    <w:nsid w:val="5518492B"/>
+    <w:multiLevelType w:val="hybridMultilevel"/>
+    <w:tmpl w:val="C188F282"/>
+    <w:lvl w:ilvl="0" w:tplc="A4CCA086">
+      <w:start w:val="1"/>
+      <w:numFmt w:val="decimal"/>
+      <w:lvlText w:val="%1."/>
+      <w:lvlJc w:val="left"/>
+      <w:pPr>
+        <w:ind w:left="360" w:hanging="360"/>
+      </w:pPr>
+      <w:rPr>
+        <w:rFonts w:hint="default"/>
+      </w:rPr>
+    </w:lvl>
+    <w:lvl w:ilvl="1" w:tplc="04090019" w:tentative="1">
+      <w:start w:val="1"/>
+      <w:numFmt w:val="ideographTraditional"/>
+      <w:lvlText w:val="%2、"/>
+      <w:lvlJc w:val="left"/>
+      <w:pPr>
+        <w:ind w:left="960" w:hanging="480"/>
+      </w:pPr>
+    </w:lvl>
+    <w:lvl w:ilvl="2" w:tplc="0409001B" w:tentative="1">
+      <w:start w:val="1"/>
+      <w:numFmt w:val="lowerRoman"/>
+      <w:lvlText w:val="%3."/>
+      <w:lvlJc w:val="right"/>
+      <w:pPr>
+        <w:ind w:left="1440" w:hanging="480"/>
+      </w:pPr>
+    </w:lvl>
+    <w:lvl w:ilvl="3" w:tplc="0409000F" w:tentative="1">
+      <w:start w:val="1"/>
+      <w:numFmt w:val="decimal"/>
+      <w:lvlText w:val="%4."/>
+      <w:lvlJc w:val="left"/>
+      <w:pPr>
+        <w:ind w:left="1920" w:hanging="480"/>
+      </w:pPr>
+    </w:lvl>
+    <w:lvl w:ilvl="4" w:tplc="04090019" w:tentative="1">
+      <w:start w:val="1"/>
+      <w:numFmt w:val="ideographTraditional"/>
+      <w:lvlText w:val="%5、"/>
+      <w:lvlJc w:val="left"/>
+      <w:pPr>
+        <w:ind w:left="2400" w:hanging="480"/>
+      </w:pPr>
+    </w:lvl>
+    <w:lvl w:ilvl="5" w:tplc="0409001B" w:tentative="1">
+      <w:start w:val="1"/>
+      <w:numFmt w:val="lowerRoman"/>
+      <w:lvlText w:val="%6."/>
+      <w:lvlJc w:val="right"/>
+      <w:pPr>
+        <w:ind w:left="2880" w:hanging="480"/>
+      </w:pPr>
+    </w:lvl>
+    <w:lvl w:ilvl="6" w:tplc="0409000F" w:tentative="1">
+      <w:start w:val="1"/>
+      <w:numFmt w:val="decimal"/>
+      <w:lvlText w:val="%7."/>
+      <w:lvlJc w:val="left"/>
+      <w:pPr>
+        <w:ind w:left="3360" w:hanging="480"/>
+      </w:pPr>
+    </w:lvl>
+    <w:lvl w:ilvl="7" w:tplc="04090019" w:tentative="1">
+      <w:start w:val="1"/>
+      <w:numFmt w:val="ideographTraditional"/>
+      <w:lvlText w:val="%8、"/>
+      <w:lvlJc w:val="left"/>
+      <w:pPr>
+        <w:ind w:left="3840" w:hanging="480"/>
+      </w:pPr>
+    </w:lvl>
+    <w:lvl w:ilvl="8" w:tplc="0409001B" w:tentative="1">
+      <w:start w:val="1"/>
+      <w:numFmt w:val="lowerRoman"/>
+      <w:lvlText w:val="%9."/>
+      <w:lvlJc w:val="right"/>
+      <w:pPr>
+        <w:ind w:left="4320" w:hanging="480"/>
+      </w:pPr>
+    </w:lvl>
+  </w:abstractNum>
+  <w:abstractNum w:abstractNumId="21" w15:restartNumberingAfterBreak="0">
     <w:nsid w:val="5BB164CE"/>
     <w:multiLevelType w:val="multilevel"/>
     <w:tmpl w:val="0409001D"/>
@@ -17434,7 +18040,7 @@
       </w:pPr>
     </w:lvl>
   </w:abstractNum>
-  <w:abstractNum w:abstractNumId="21" w15:restartNumberingAfterBreak="0">
+  <w:abstractNum w:abstractNumId="22" w15:restartNumberingAfterBreak="0">
     <w:nsid w:val="6BC1206B"/>
     <w:multiLevelType w:val="hybridMultilevel"/>
     <w:tmpl w:val="9A4AA67A"/>
@@ -17523,7 +18129,7 @@
       </w:pPr>
     </w:lvl>
   </w:abstractNum>
-  <w:abstractNum w:abstractNumId="22" w15:restartNumberingAfterBreak="0">
+  <w:abstractNum w:abstractNumId="23" w15:restartNumberingAfterBreak="0">
     <w:nsid w:val="7252759D"/>
     <w:multiLevelType w:val="multilevel"/>
     <w:tmpl w:val="0409001D"/>
@@ -17609,7 +18215,7 @@
       </w:pPr>
     </w:lvl>
   </w:abstractNum>
-  <w:abstractNum w:abstractNumId="23" w15:restartNumberingAfterBreak="0">
+  <w:abstractNum w:abstractNumId="24" w15:restartNumberingAfterBreak="0">
     <w:nsid w:val="79DC487D"/>
     <w:multiLevelType w:val="hybridMultilevel"/>
     <w:tmpl w:val="9A4AA67A"/>
@@ -17698,7 +18304,7 @@
       </w:pPr>
     </w:lvl>
   </w:abstractNum>
-  <w:abstractNum w:abstractNumId="24" w15:restartNumberingAfterBreak="0">
+  <w:abstractNum w:abstractNumId="25" w15:restartNumberingAfterBreak="0">
     <w:nsid w:val="7A294DCA"/>
     <w:multiLevelType w:val="hybridMultilevel"/>
     <w:tmpl w:val="22E2B8A2"/>
@@ -17868,7 +18474,7 @@
     <w:abstractNumId w:val="8"/>
   </w:num>
   <w:num w:numId="5">
-    <w:abstractNumId w:val="24"/>
+    <w:abstractNumId w:val="25"/>
   </w:num>
   <w:num w:numId="6">
     <w:abstractNumId w:val="16"/>
@@ -17880,7 +18486,7 @@
     <w:abstractNumId w:val="11"/>
   </w:num>
   <w:num w:numId="9">
-    <w:abstractNumId w:val="22"/>
+    <w:abstractNumId w:val="23"/>
   </w:num>
   <w:num w:numId="10">
     <w:abstractNumId w:val="7"/>
@@ -17892,7 +18498,7 @@
     <w:abstractNumId w:val="17"/>
   </w:num>
   <w:num w:numId="13">
-    <w:abstractNumId w:val="20"/>
+    <w:abstractNumId w:val="21"/>
   </w:num>
   <w:num w:numId="14">
     <w:abstractNumId w:val="15"/>
@@ -17913,7 +18519,7 @@
     <w:abstractNumId w:val="14"/>
   </w:num>
   <w:num w:numId="20">
-    <w:abstractNumId w:val="23"/>
+    <w:abstractNumId w:val="24"/>
   </w:num>
   <w:num w:numId="21">
     <w:abstractNumId w:val="4"/>
@@ -17925,13 +18531,16 @@
     <w:abstractNumId w:val="6"/>
   </w:num>
   <w:num w:numId="24">
-    <w:abstractNumId w:val="21"/>
+    <w:abstractNumId w:val="22"/>
   </w:num>
   <w:num w:numId="25">
     <w:abstractNumId w:val="19"/>
   </w:num>
   <w:num w:numId="26">
     <w:abstractNumId w:val="5"/>
+  </w:num>
+  <w:num w:numId="27">
+    <w:abstractNumId w:val="20"/>
   </w:num>
   <w:numIdMacAtCleanup w:val="7"/>
 </w:numbering>

</xml_diff>